<commit_message>
Thêm title file bao-cao
</commit_message>
<xml_diff>
--- a/docs/bao-cao.docx
+++ b/docs/bao-cao.docx
@@ -76,7 +76,24 @@
                                 <w:i/>
                                 <w:color w:val="C00000"/>
                               </w:rPr>
-                              <w:t>My Company Logo</w:t>
+                              <w:t>MISAJSC</w:t>
+                            </w:r>
+                          </w:p>
+                          <w:p>
+                            <w:pPr>
+                              <w:rPr>
+                                <w:b/>
+                                <w:i/>
+                                <w:color w:val="C00000"/>
+                              </w:rPr>
+                            </w:pPr>
+                            <w:r>
+                              <w:rPr>
+                                <w:b/>
+                                <w:i/>
+                                <w:color w:val="C00000"/>
+                              </w:rPr>
+                              <w:t>AMIS MOBILE</w:t>
                             </w:r>
                           </w:p>
                         </w:txbxContent>
@@ -116,7 +133,24 @@
                           <w:i/>
                           <w:color w:val="C00000"/>
                         </w:rPr>
-                        <w:t>My Company Logo</w:t>
+                        <w:t>MISAJSC</w:t>
+                      </w:r>
+                    </w:p>
+                    <w:p>
+                      <w:pPr>
+                        <w:rPr>
+                          <w:b/>
+                          <w:i/>
+                          <w:color w:val="C00000"/>
+                        </w:rPr>
+                      </w:pPr>
+                      <w:r>
+                        <w:rPr>
+                          <w:b/>
+                          <w:i/>
+                          <w:color w:val="C00000"/>
+                        </w:rPr>
+                        <w:t>AMIS MOBILE</w:t>
                       </w:r>
                     </w:p>
                   </w:txbxContent>
@@ -126,6 +160,16 @@
           </mc:Fallback>
         </mc:AlternateContent>
       </w:r>
+      <w:r>
+        <w:rPr>
+          <w:b/>
+          <w:i/>
+          <w:color w:val="2A62A6"/>
+          <w:sz w:val="32"/>
+          <w:szCs w:val="32"/>
+        </w:rPr>
+        <w:t>MIS</w:t>
+      </w:r>
     </w:p>
     <w:p>
       <w:pPr>
@@ -156,6 +200,8 @@
           <w:szCs w:val="32"/>
         </w:rPr>
       </w:pPr>
+      <w:bookmarkStart w:id="0" w:name="_GoBack"/>
+      <w:bookmarkEnd w:id="0"/>
     </w:p>
     <w:p>
       <w:pPr>
@@ -5276,7 +5322,6 @@
             <w:tcW w:w="1495" w:type="dxa"/>
           </w:tcPr>
           <w:p>
-            <w:bookmarkStart w:id="0" w:name="_GoBack"/>
             <w:r>
               <w:t>15/12/2005</w:t>
             </w:r>
@@ -5326,7 +5371,6 @@
           </w:p>
         </w:tc>
       </w:tr>
-      <w:bookmarkEnd w:id="0"/>
       <w:tr>
         <w:trPr>
           <w:trHeight w:val="540"/>
@@ -12923,7 +12967,7 @@
 </file>
 
 <file path=customXml/itemProps1.xml><?xml version="1.0" encoding="utf-8"?>
-<ds:datastoreItem xmlns:ds="http://schemas.openxmlformats.org/officeDocument/2006/customXml" ds:itemID="{306A2882-FE0C-4212-940D-741BD79E1CB7}">
+<ds:datastoreItem xmlns:ds="http://schemas.openxmlformats.org/officeDocument/2006/customXml" ds:itemID="{3E6E32EB-E1C6-483C-95F0-191AD76B8DAC}">
   <ds:schemaRefs>
     <ds:schemaRef ds:uri="http://schemas.openxmlformats.org/officeDocument/2006/bibliography"/>
   </ds:schemaRefs>

</xml_diff>

<commit_message>
thêm link github cho dự án
</commit_message>
<xml_diff>
--- a/docs/bao-cao.docx
+++ b/docs/bao-cao.docx
@@ -6,6 +6,7 @@
     <w:p>
       <w:pPr>
         <w:spacing w:line="240" w:lineRule="auto"/>
+        <w:ind w:firstLine="720"/>
         <w:rPr>
           <w:b/>
           <w:i/>
@@ -200,8 +201,6 @@
           <w:szCs w:val="32"/>
         </w:rPr>
       </w:pPr>
-      <w:bookmarkStart w:id="0" w:name="_GoBack"/>
-      <w:bookmarkEnd w:id="0"/>
     </w:p>
     <w:p>
       <w:pPr>
@@ -5766,25 +5765,25 @@
       <w:pPr>
         <w:pStyle w:val="Heading1"/>
       </w:pPr>
-      <w:bookmarkStart w:id="1" w:name="_Toc25660378"/>
+      <w:bookmarkStart w:id="0" w:name="_Toc25660378"/>
       <w:r>
         <w:lastRenderedPageBreak/>
         <w:t>Giới thiệu dự án</w:t>
       </w:r>
+      <w:bookmarkEnd w:id="0"/>
+    </w:p>
+    <w:p>
+      <w:pPr>
+        <w:pStyle w:val="Heading2"/>
+      </w:pPr>
+      <w:bookmarkStart w:id="1" w:name="_Toc25660379"/>
+      <w:r>
+        <w:t xml:space="preserve">Mô tả </w:t>
+      </w:r>
+      <w:r>
+        <w:t>dự án</w:t>
+      </w:r>
       <w:bookmarkEnd w:id="1"/>
-    </w:p>
-    <w:p>
-      <w:pPr>
-        <w:pStyle w:val="Heading2"/>
-      </w:pPr>
-      <w:bookmarkStart w:id="2" w:name="_Toc25660379"/>
-      <w:r>
-        <w:t xml:space="preserve">Mô tả </w:t>
-      </w:r>
-      <w:r>
-        <w:t>dự án</w:t>
-      </w:r>
-      <w:bookmarkEnd w:id="2"/>
     </w:p>
     <w:p>
       <w:pPr>
@@ -5805,11 +5804,11 @@
       <w:pPr>
         <w:pStyle w:val="Heading2"/>
       </w:pPr>
-      <w:bookmarkStart w:id="3" w:name="_Toc25660380"/>
+      <w:bookmarkStart w:id="2" w:name="_Toc25660380"/>
       <w:r>
         <w:t>Công cụ quản lý</w:t>
       </w:r>
-      <w:bookmarkEnd w:id="3"/>
+      <w:bookmarkEnd w:id="2"/>
     </w:p>
     <w:p>
       <w:r>
@@ -5900,14 +5899,19 @@
         </w:rPr>
         <w:t xml:space="preserve"> </w:t>
       </w:r>
-      <w:r>
-        <w:t>…………………………………………</w:t>
-      </w:r>
-      <w:r>
-        <w:t>…………………….</w:t>
-      </w:r>
-    </w:p>
-    <w:p/>
+      <w:hyperlink r:id="rId16" w:history="1">
+        <w:r>
+          <w:rPr>
+            <w:rStyle w:val="Hyperlink"/>
+          </w:rPr>
+          <w:t>https://github.com/nguyenduysoict/project-management</w:t>
+        </w:r>
+      </w:hyperlink>
+    </w:p>
+    <w:p>
+      <w:bookmarkStart w:id="3" w:name="_GoBack"/>
+      <w:bookmarkEnd w:id="3"/>
+    </w:p>
     <w:p>
       <w:pPr>
         <w:pStyle w:val="Heading1"/>
@@ -7078,12 +7082,12 @@
     <w:p/>
     <w:p/>
     <w:sectPr>
-      <w:headerReference w:type="even" r:id="rId16"/>
-      <w:headerReference w:type="default" r:id="rId17"/>
-      <w:footerReference w:type="even" r:id="rId18"/>
-      <w:footerReference w:type="default" r:id="rId19"/>
-      <w:headerReference w:type="first" r:id="rId20"/>
-      <w:footerReference w:type="first" r:id="rId21"/>
+      <w:headerReference w:type="even" r:id="rId17"/>
+      <w:headerReference w:type="default" r:id="rId18"/>
+      <w:footerReference w:type="even" r:id="rId19"/>
+      <w:footerReference w:type="default" r:id="rId20"/>
+      <w:headerReference w:type="first" r:id="rId21"/>
+      <w:footerReference w:type="first" r:id="rId22"/>
       <w:footnotePr>
         <w:pos w:val="beneathText"/>
       </w:footnotePr>
@@ -12967,7 +12971,7 @@
 </file>
 
 <file path=customXml/itemProps1.xml><?xml version="1.0" encoding="utf-8"?>
-<ds:datastoreItem xmlns:ds="http://schemas.openxmlformats.org/officeDocument/2006/customXml" ds:itemID="{3E6E32EB-E1C6-483C-95F0-191AD76B8DAC}">
+<ds:datastoreItem xmlns:ds="http://schemas.openxmlformats.org/officeDocument/2006/customXml" ds:itemID="{DB5D8F53-05B7-4F32-A70F-BDC0D5AF3E69}">
   <ds:schemaRefs>
     <ds:schemaRef ds:uri="http://schemas.openxmlformats.org/officeDocument/2006/bibliography"/>
   </ds:schemaRefs>

</xml_diff>

<commit_message>
Them mot it vao bao cao
</commit_message>
<xml_diff>
--- a/docs/bao-cao.docx
+++ b/docs/bao-cao.docx
@@ -14717,8 +14717,6 @@
         </w:rPr>
         <w:t xml:space="preserve"> </w:t>
       </w:r>
-      <w:bookmarkStart w:id="7" w:name="_GoBack"/>
-      <w:bookmarkEnd w:id="7"/>
       <w:proofErr w:type="spellStart"/>
       <w:r>
         <w:rPr>
@@ -14877,7 +14875,7 @@
       <w:pPr>
         <w:pStyle w:val="Heading1"/>
       </w:pPr>
-      <w:bookmarkStart w:id="8" w:name="_Toc28034896"/>
+      <w:bookmarkStart w:id="7" w:name="_Toc28034896"/>
       <w:proofErr w:type="spellStart"/>
       <w:r>
         <w:t>Khảo</w:t>
@@ -14906,14 +14904,14 @@
       <w:r>
         <w:t>án</w:t>
       </w:r>
-      <w:bookmarkEnd w:id="8"/>
+      <w:bookmarkEnd w:id="7"/>
       <w:proofErr w:type="spellEnd"/>
     </w:p>
     <w:p>
       <w:pPr>
         <w:pStyle w:val="Heading2"/>
       </w:pPr>
-      <w:bookmarkStart w:id="9" w:name="_Toc28034897"/>
+      <w:bookmarkStart w:id="8" w:name="_Toc28034897"/>
       <w:proofErr w:type="spellStart"/>
       <w:r>
         <w:t>Yêu</w:t>
@@ -14942,7 +14940,7 @@
       <w:r>
         <w:t>hàng</w:t>
       </w:r>
-      <w:bookmarkEnd w:id="9"/>
+      <w:bookmarkEnd w:id="8"/>
       <w:proofErr w:type="spellEnd"/>
     </w:p>
     <w:p>
@@ -16343,7 +16341,7 @@
       <w:pPr>
         <w:pStyle w:val="Heading2"/>
       </w:pPr>
-      <w:bookmarkStart w:id="10" w:name="_Toc28034898"/>
+      <w:bookmarkStart w:id="9" w:name="_Toc28034898"/>
       <w:proofErr w:type="spellStart"/>
       <w:r>
         <w:t>Mô</w:t>
@@ -16404,7 +16402,7 @@
       <w:r>
         <w:t>vụ</w:t>
       </w:r>
-      <w:bookmarkEnd w:id="10"/>
+      <w:bookmarkEnd w:id="9"/>
       <w:proofErr w:type="spellEnd"/>
     </w:p>
     <w:p>
@@ -18533,7 +18531,7 @@
       <w:pPr>
         <w:pStyle w:val="Heading2"/>
       </w:pPr>
-      <w:bookmarkStart w:id="11" w:name="_Toc28034899"/>
+      <w:bookmarkStart w:id="10" w:name="_Toc28034899"/>
       <w:proofErr w:type="spellStart"/>
       <w:r>
         <w:t>Mô</w:t>
@@ -18634,7 +18632,7 @@
       <w:r>
         <w:t>mới</w:t>
       </w:r>
-      <w:bookmarkEnd w:id="11"/>
+      <w:bookmarkEnd w:id="10"/>
       <w:proofErr w:type="spellEnd"/>
     </w:p>
     <w:p/>
@@ -18685,7 +18683,7 @@
       <w:pPr>
         <w:pStyle w:val="Caption"/>
       </w:pPr>
-      <w:bookmarkStart w:id="12" w:name="_Toc27943671"/>
+      <w:bookmarkStart w:id="11" w:name="_Toc27943671"/>
       <w:proofErr w:type="spellStart"/>
       <w:r>
         <w:t>Hình</w:t>
@@ -18741,7 +18739,7 @@
       <w:r>
         <w:t>quan</w:t>
       </w:r>
-      <w:bookmarkEnd w:id="12"/>
+      <w:bookmarkEnd w:id="11"/>
       <w:proofErr w:type="spellEnd"/>
     </w:p>
     <w:p/>
@@ -21552,7 +21550,7 @@
       <w:pPr>
         <w:pStyle w:val="Heading2"/>
       </w:pPr>
-      <w:bookmarkStart w:id="13" w:name="_Toc28034900"/>
+      <w:bookmarkStart w:id="12" w:name="_Toc28034900"/>
       <w:proofErr w:type="spellStart"/>
       <w:r>
         <w:t>Phạm</w:t>
@@ -21576,7 +21574,7 @@
       <w:r>
         <w:t>án</w:t>
       </w:r>
-      <w:bookmarkEnd w:id="13"/>
+      <w:bookmarkEnd w:id="12"/>
       <w:proofErr w:type="spellEnd"/>
     </w:p>
     <w:p/>
@@ -26117,7 +26115,7 @@
       <w:pPr>
         <w:pStyle w:val="Heading1"/>
       </w:pPr>
-      <w:bookmarkStart w:id="14" w:name="_Toc28034901"/>
+      <w:bookmarkStart w:id="13" w:name="_Toc28034901"/>
       <w:proofErr w:type="spellStart"/>
       <w:r>
         <w:t>Giao</w:t>
@@ -26158,7 +26156,7 @@
       <w:r>
         <w:t xml:space="preserve"> tin</w:t>
       </w:r>
-      <w:bookmarkEnd w:id="14"/>
+      <w:bookmarkEnd w:id="13"/>
     </w:p>
     <w:p>
       <w:pPr>
@@ -27600,7 +27598,7 @@
       <w:pPr>
         <w:pStyle w:val="Heading1"/>
       </w:pPr>
-      <w:bookmarkStart w:id="15" w:name="_Toc28034902"/>
+      <w:bookmarkStart w:id="14" w:name="_Toc28034902"/>
       <w:proofErr w:type="spellStart"/>
       <w:r>
         <w:lastRenderedPageBreak/>
@@ -27622,14 +27620,14 @@
       <w:r>
         <w:t>chung</w:t>
       </w:r>
-      <w:bookmarkEnd w:id="15"/>
+      <w:bookmarkEnd w:id="14"/>
       <w:proofErr w:type="spellEnd"/>
     </w:p>
     <w:p>
       <w:pPr>
         <w:pStyle w:val="Heading2"/>
       </w:pPr>
-      <w:bookmarkStart w:id="16" w:name="_Toc28034903"/>
+      <w:bookmarkStart w:id="15" w:name="_Toc28034903"/>
       <w:proofErr w:type="spellStart"/>
       <w:r>
         <w:t>Ước</w:t>
@@ -27658,7 +27656,7 @@
       <w:r>
         <w:t>năng</w:t>
       </w:r>
-      <w:bookmarkEnd w:id="16"/>
+      <w:bookmarkEnd w:id="15"/>
       <w:proofErr w:type="spellEnd"/>
     </w:p>
     <w:p>
@@ -28614,11 +28612,11 @@
       <w:pPr>
         <w:pStyle w:val="Heading2"/>
       </w:pPr>
-      <w:bookmarkStart w:id="17" w:name="_Toc28034904"/>
+      <w:bookmarkStart w:id="16" w:name="_Toc28034904"/>
       <w:r>
         <w:t>Work Breakdown Structure</w:t>
       </w:r>
-      <w:bookmarkEnd w:id="17"/>
+      <w:bookmarkEnd w:id="16"/>
     </w:p>
     <w:p>
       <w:pPr>
@@ -28688,7 +28686,7 @@
       <w:pPr>
         <w:pStyle w:val="Heading2"/>
       </w:pPr>
-      <w:bookmarkStart w:id="18" w:name="_Toc28034905"/>
+      <w:bookmarkStart w:id="17" w:name="_Toc28034905"/>
       <w:proofErr w:type="spellStart"/>
       <w:r>
         <w:t>Ước</w:t>
@@ -28717,7 +28715,7 @@
       <w:r>
         <w:t>gian</w:t>
       </w:r>
-      <w:bookmarkEnd w:id="18"/>
+      <w:bookmarkEnd w:id="17"/>
       <w:proofErr w:type="spellEnd"/>
     </w:p>
     <w:p>
@@ -28977,7 +28975,7 @@
       <w:pPr>
         <w:pStyle w:val="Heading2"/>
       </w:pPr>
-      <w:bookmarkStart w:id="19" w:name="_Toc28034906"/>
+      <w:bookmarkStart w:id="18" w:name="_Toc28034906"/>
       <w:proofErr w:type="spellStart"/>
       <w:r>
         <w:t>Ước</w:t>
@@ -29006,7 +29004,7 @@
       <w:r>
         <w:t>ro</w:t>
       </w:r>
-      <w:bookmarkEnd w:id="19"/>
+      <w:bookmarkEnd w:id="18"/>
       <w:proofErr w:type="spellEnd"/>
     </w:p>
     <w:p>
@@ -29560,7 +29558,7 @@
       <w:pPr>
         <w:pStyle w:val="Heading1"/>
       </w:pPr>
-      <w:bookmarkStart w:id="20" w:name="_Toc28034907"/>
+      <w:bookmarkStart w:id="19" w:name="_Toc28034907"/>
       <w:proofErr w:type="spellStart"/>
       <w:r>
         <w:t>Ước</w:t>
@@ -29589,7 +29587,7 @@
       <w:r>
         <w:t>thành</w:t>
       </w:r>
-      <w:bookmarkEnd w:id="20"/>
+      <w:bookmarkEnd w:id="19"/>
       <w:proofErr w:type="spellEnd"/>
     </w:p>
     <w:p>
@@ -30424,7 +30422,7 @@
       <w:pPr>
         <w:pStyle w:val="Heading1"/>
       </w:pPr>
-      <w:bookmarkStart w:id="21" w:name="_Toc28034908"/>
+      <w:bookmarkStart w:id="20" w:name="_Toc28034908"/>
       <w:proofErr w:type="spellStart"/>
       <w:r>
         <w:t>Ước</w:t>
@@ -30453,7 +30451,7 @@
       <w:r>
         <w:t>lượng</w:t>
       </w:r>
-      <w:bookmarkEnd w:id="21"/>
+      <w:bookmarkEnd w:id="20"/>
       <w:proofErr w:type="spellEnd"/>
     </w:p>
     <w:p>
@@ -30921,7 +30919,7 @@
       <w:pPr>
         <w:pStyle w:val="Heading1"/>
       </w:pPr>
-      <w:bookmarkStart w:id="22" w:name="_Toc28034909"/>
+      <w:bookmarkStart w:id="21" w:name="_Toc28034909"/>
       <w:proofErr w:type="spellStart"/>
       <w:r>
         <w:t>Phân</w:t>
@@ -30950,7 +30948,7 @@
       <w:r>
         <w:t>kế</w:t>
       </w:r>
-      <w:bookmarkEnd w:id="22"/>
+      <w:bookmarkEnd w:id="21"/>
       <w:proofErr w:type="spellEnd"/>
       <w:r>
         <w:t xml:space="preserve"> </w:t>
@@ -30963,7 +30961,7 @@
           <w:lang w:eastAsia="en-US" w:bidi="ar-SA"/>
         </w:rPr>
       </w:pPr>
-      <w:bookmarkStart w:id="23" w:name="_Toc28034910"/>
+      <w:bookmarkStart w:id="22" w:name="_Toc28034910"/>
       <w:proofErr w:type="spellStart"/>
       <w:r>
         <w:rPr>
@@ -31069,7 +31067,7 @@
         </w:rPr>
         <w:t>mềm</w:t>
       </w:r>
-      <w:bookmarkEnd w:id="23"/>
+      <w:bookmarkEnd w:id="22"/>
       <w:proofErr w:type="spellEnd"/>
     </w:p>
     <w:p>
@@ -31079,7 +31077,7 @@
           <w:lang w:eastAsia="en-US" w:bidi="ar-SA"/>
         </w:rPr>
       </w:pPr>
-      <w:bookmarkStart w:id="24" w:name="_Toc28034911"/>
+      <w:bookmarkStart w:id="23" w:name="_Toc28034911"/>
       <w:proofErr w:type="spellStart"/>
       <w:r>
         <w:rPr>
@@ -31101,7 +31099,7 @@
         </w:rPr>
         <w:t>diện</w:t>
       </w:r>
-      <w:bookmarkEnd w:id="24"/>
+      <w:bookmarkEnd w:id="23"/>
       <w:proofErr w:type="spellEnd"/>
     </w:p>
     <w:p>
@@ -31583,7 +31581,7 @@
           <w:lang w:eastAsia="en-US" w:bidi="ar-SA"/>
         </w:rPr>
       </w:pPr>
-      <w:bookmarkStart w:id="25" w:name="_Toc28034912"/>
+      <w:bookmarkStart w:id="24" w:name="_Toc28034912"/>
       <w:proofErr w:type="spellStart"/>
       <w:r>
         <w:rPr>
@@ -31633,7 +31631,7 @@
         </w:rPr>
         <w:t>liệu</w:t>
       </w:r>
-      <w:bookmarkEnd w:id="25"/>
+      <w:bookmarkEnd w:id="24"/>
       <w:proofErr w:type="spellEnd"/>
     </w:p>
     <w:p>
@@ -35553,7 +35551,7 @@
           <w:lang w:eastAsia="en-US" w:bidi="ar-SA"/>
         </w:rPr>
       </w:pPr>
-      <w:bookmarkStart w:id="26" w:name="_Toc28034913"/>
+      <w:bookmarkStart w:id="25" w:name="_Toc28034913"/>
       <w:proofErr w:type="spellStart"/>
       <w:r>
         <w:rPr>
@@ -35561,14 +35559,14 @@
         </w:rPr>
         <w:t>Mạng</w:t>
       </w:r>
-      <w:bookmarkEnd w:id="26"/>
+      <w:bookmarkEnd w:id="25"/>
       <w:proofErr w:type="spellEnd"/>
     </w:p>
     <w:p>
       <w:pPr>
         <w:pStyle w:val="Heading1"/>
       </w:pPr>
-      <w:bookmarkStart w:id="27" w:name="_Toc28034914"/>
+      <w:bookmarkStart w:id="26" w:name="_Toc28034914"/>
       <w:proofErr w:type="spellStart"/>
       <w:r>
         <w:t>Giám</w:t>
@@ -35597,14 +35595,14 @@
       <w:r>
         <w:t>án</w:t>
       </w:r>
-      <w:bookmarkEnd w:id="27"/>
+      <w:bookmarkEnd w:id="26"/>
       <w:proofErr w:type="spellEnd"/>
     </w:p>
     <w:p>
       <w:pPr>
         <w:pStyle w:val="Heading2"/>
       </w:pPr>
-      <w:bookmarkStart w:id="28" w:name="_Toc28034915"/>
+      <w:bookmarkStart w:id="27" w:name="_Toc28034915"/>
       <w:proofErr w:type="spellStart"/>
       <w:r>
         <w:t>Trả</w:t>
@@ -35633,7 +35631,7 @@
       <w:r>
         <w:t>hỏi</w:t>
       </w:r>
-      <w:bookmarkEnd w:id="28"/>
+      <w:bookmarkEnd w:id="27"/>
       <w:proofErr w:type="spellEnd"/>
     </w:p>
     <w:p>
@@ -38619,7 +38617,7 @@
       <w:pPr>
         <w:pStyle w:val="Heading1"/>
       </w:pPr>
-      <w:bookmarkStart w:id="29" w:name="_Toc28034916"/>
+      <w:bookmarkStart w:id="28" w:name="_Toc28034916"/>
       <w:proofErr w:type="spellStart"/>
       <w:r>
         <w:t>Đóng</w:t>
@@ -38640,939 +38638,193 @@
       <w:r>
         <w:t>án</w:t>
       </w:r>
-      <w:bookmarkEnd w:id="29"/>
+      <w:bookmarkEnd w:id="28"/>
       <w:proofErr w:type="spellEnd"/>
     </w:p>
     <w:p>
       <w:pPr>
-        <w:rPr>
-          <w:sz w:val="24"/>
-          <w:szCs w:val="24"/>
-        </w:rPr>
-      </w:pPr>
-      <w:proofErr w:type="spellStart"/>
-      <w:r>
-        <w:rPr>
-          <w:sz w:val="24"/>
-          <w:szCs w:val="24"/>
-        </w:rPr>
-        <w:t>Thực</w:t>
-      </w:r>
-      <w:proofErr w:type="spellEnd"/>
-      <w:r>
-        <w:rPr>
-          <w:sz w:val="24"/>
-          <w:szCs w:val="24"/>
-        </w:rPr>
-        <w:t xml:space="preserve"> </w:t>
-      </w:r>
-      <w:proofErr w:type="spellStart"/>
-      <w:r>
-        <w:rPr>
-          <w:sz w:val="24"/>
-          <w:szCs w:val="24"/>
-        </w:rPr>
-        <w:t>hiện</w:t>
-      </w:r>
-      <w:proofErr w:type="spellEnd"/>
-      <w:r>
-        <w:rPr>
-          <w:sz w:val="24"/>
-          <w:szCs w:val="24"/>
-        </w:rPr>
-        <w:t xml:space="preserve"> </w:t>
-      </w:r>
-      <w:proofErr w:type="spellStart"/>
-      <w:r>
-        <w:rPr>
-          <w:sz w:val="24"/>
-          <w:szCs w:val="24"/>
-        </w:rPr>
-        <w:t>các</w:t>
-      </w:r>
-      <w:proofErr w:type="spellEnd"/>
-      <w:r>
-        <w:rPr>
-          <w:sz w:val="24"/>
-          <w:szCs w:val="24"/>
-        </w:rPr>
-        <w:t xml:space="preserve"> </w:t>
-      </w:r>
-      <w:proofErr w:type="spellStart"/>
-      <w:r>
-        <w:rPr>
-          <w:sz w:val="24"/>
-          <w:szCs w:val="24"/>
-        </w:rPr>
-        <w:t>thống</w:t>
-      </w:r>
-      <w:proofErr w:type="spellEnd"/>
-      <w:r>
-        <w:rPr>
-          <w:sz w:val="24"/>
-          <w:szCs w:val="24"/>
-        </w:rPr>
-        <w:t xml:space="preserve"> </w:t>
-      </w:r>
-      <w:proofErr w:type="spellStart"/>
-      <w:r>
-        <w:rPr>
-          <w:sz w:val="24"/>
-          <w:szCs w:val="24"/>
-        </w:rPr>
-        <w:t>kê</w:t>
-      </w:r>
+        <w:pStyle w:val="Heading2"/>
+      </w:pPr>
+      <w:bookmarkStart w:id="29" w:name="_Toc28034917"/>
+      <w:proofErr w:type="spellStart"/>
+      <w:r>
+        <w:t>Quản</w:t>
+      </w:r>
+      <w:proofErr w:type="spellEnd"/>
+      <w:r>
+        <w:t xml:space="preserve"> </w:t>
+      </w:r>
+      <w:proofErr w:type="spellStart"/>
+      <w:r>
+        <w:t>lý</w:t>
+      </w:r>
+      <w:proofErr w:type="spellEnd"/>
+      <w:r>
+        <w:t xml:space="preserve"> </w:t>
+      </w:r>
+      <w:proofErr w:type="spellStart"/>
+      <w:r>
+        <w:t>mã</w:t>
+      </w:r>
+      <w:proofErr w:type="spellEnd"/>
+      <w:r>
+        <w:t xml:space="preserve"> </w:t>
+      </w:r>
+      <w:proofErr w:type="spellStart"/>
+      <w:r>
+        <w:t>nguồn</w:t>
+      </w:r>
+      <w:bookmarkEnd w:id="29"/>
       <w:proofErr w:type="spellEnd"/>
     </w:p>
     <w:p>
-      <w:pPr>
-        <w:pStyle w:val="Heading2"/>
-      </w:pPr>
-      <w:bookmarkStart w:id="30" w:name="_Toc28034917"/>
-      <w:proofErr w:type="spellStart"/>
-      <w:r>
-        <w:t>Quản</w:t>
-      </w:r>
-      <w:proofErr w:type="spellEnd"/>
-      <w:r>
-        <w:t xml:space="preserve"> </w:t>
-      </w:r>
-      <w:proofErr w:type="spellStart"/>
-      <w:r>
-        <w:t>lý</w:t>
-      </w:r>
-      <w:proofErr w:type="spellEnd"/>
-      <w:r>
-        <w:t xml:space="preserve"> </w:t>
-      </w:r>
-      <w:proofErr w:type="spellStart"/>
-      <w:r>
-        <w:t>mã</w:t>
-      </w:r>
-      <w:proofErr w:type="spellEnd"/>
-      <w:r>
-        <w:t xml:space="preserve"> </w:t>
-      </w:r>
-      <w:proofErr w:type="spellStart"/>
-      <w:r>
-        <w:t>nguồn</w:t>
-      </w:r>
-      <w:bookmarkEnd w:id="30"/>
-      <w:proofErr w:type="spellEnd"/>
+      <w:r>
+        <w:t xml:space="preserve">1, </w:t>
+      </w:r>
+      <w:proofErr w:type="spellStart"/>
+      <w:r>
+        <w:t>Sô</w:t>
+      </w:r>
+      <w:proofErr w:type="spellEnd"/>
+      <w:r>
+        <w:t xml:space="preserve">́ commit: </w:t>
+      </w:r>
     </w:p>
     <w:p>
-      <w:pPr>
-        <w:rPr>
-          <w:sz w:val="24"/>
-          <w:szCs w:val="24"/>
-        </w:rPr>
-      </w:pPr>
-      <w:proofErr w:type="spellStart"/>
-      <w:r>
-        <w:rPr>
-          <w:sz w:val="24"/>
-          <w:szCs w:val="24"/>
-        </w:rPr>
-        <w:t>Dựa</w:t>
-      </w:r>
-      <w:proofErr w:type="spellEnd"/>
-      <w:r>
-        <w:rPr>
-          <w:sz w:val="24"/>
-          <w:szCs w:val="24"/>
-        </w:rPr>
-        <w:t xml:space="preserve"> </w:t>
-      </w:r>
-      <w:proofErr w:type="spellStart"/>
-      <w:r>
-        <w:rPr>
-          <w:sz w:val="24"/>
-          <w:szCs w:val="24"/>
-        </w:rPr>
-        <w:t>trên</w:t>
-      </w:r>
-      <w:proofErr w:type="spellEnd"/>
-      <w:r>
-        <w:rPr>
-          <w:sz w:val="24"/>
-          <w:szCs w:val="24"/>
-        </w:rPr>
-        <w:t xml:space="preserve"> </w:t>
-      </w:r>
-      <w:proofErr w:type="spellStart"/>
-      <w:r>
-        <w:rPr>
-          <w:sz w:val="24"/>
-          <w:szCs w:val="24"/>
-        </w:rPr>
-        <w:t>các</w:t>
-      </w:r>
-      <w:proofErr w:type="spellEnd"/>
-      <w:r>
-        <w:rPr>
-          <w:sz w:val="24"/>
-          <w:szCs w:val="24"/>
-        </w:rPr>
-        <w:t xml:space="preserve"> </w:t>
-      </w:r>
-      <w:proofErr w:type="spellStart"/>
-      <w:r>
-        <w:rPr>
-          <w:sz w:val="24"/>
-          <w:szCs w:val="24"/>
-        </w:rPr>
-        <w:t>biểu</w:t>
-      </w:r>
-      <w:proofErr w:type="spellEnd"/>
-      <w:r>
-        <w:rPr>
-          <w:sz w:val="24"/>
-          <w:szCs w:val="24"/>
-        </w:rPr>
-        <w:t xml:space="preserve"> </w:t>
-      </w:r>
-      <w:proofErr w:type="spellStart"/>
-      <w:r>
-        <w:rPr>
-          <w:sz w:val="24"/>
-          <w:szCs w:val="24"/>
-        </w:rPr>
-        <w:t>đồ</w:t>
-      </w:r>
-      <w:proofErr w:type="spellEnd"/>
-      <w:r>
-        <w:rPr>
-          <w:sz w:val="24"/>
-          <w:szCs w:val="24"/>
-        </w:rPr>
-        <w:t xml:space="preserve"> </w:t>
-      </w:r>
-      <w:proofErr w:type="spellStart"/>
-      <w:r>
-        <w:rPr>
-          <w:sz w:val="24"/>
-          <w:szCs w:val="24"/>
-        </w:rPr>
-        <w:t>của</w:t>
-      </w:r>
-      <w:proofErr w:type="spellEnd"/>
-      <w:r>
-        <w:rPr>
-          <w:sz w:val="24"/>
-          <w:szCs w:val="24"/>
-        </w:rPr>
-        <w:t xml:space="preserve"> Git</w:t>
-      </w:r>
-      <w:r>
-        <w:rPr>
-          <w:sz w:val="24"/>
-          <w:szCs w:val="24"/>
-        </w:rPr>
-        <w:t xml:space="preserve">, </w:t>
-      </w:r>
-      <w:proofErr w:type="spellStart"/>
-      <w:r>
-        <w:rPr>
-          <w:sz w:val="24"/>
-          <w:szCs w:val="24"/>
-        </w:rPr>
-        <w:t>hoặc</w:t>
-      </w:r>
-      <w:proofErr w:type="spellEnd"/>
-      <w:r>
-        <w:rPr>
-          <w:sz w:val="24"/>
-          <w:szCs w:val="24"/>
-        </w:rPr>
-        <w:t xml:space="preserve"> </w:t>
-      </w:r>
-      <w:proofErr w:type="spellStart"/>
-      <w:r>
-        <w:rPr>
-          <w:sz w:val="24"/>
-          <w:szCs w:val="24"/>
-        </w:rPr>
-        <w:t>các</w:t>
-      </w:r>
-      <w:proofErr w:type="spellEnd"/>
-      <w:r>
-        <w:rPr>
-          <w:sz w:val="24"/>
-          <w:szCs w:val="24"/>
-        </w:rPr>
-        <w:t xml:space="preserve"> </w:t>
-      </w:r>
-      <w:proofErr w:type="spellStart"/>
-      <w:r>
-        <w:rPr>
-          <w:sz w:val="24"/>
-          <w:szCs w:val="24"/>
-        </w:rPr>
-        <w:t>công</w:t>
-      </w:r>
-      <w:proofErr w:type="spellEnd"/>
-      <w:r>
-        <w:rPr>
-          <w:sz w:val="24"/>
-          <w:szCs w:val="24"/>
-        </w:rPr>
-        <w:t xml:space="preserve"> </w:t>
-      </w:r>
-      <w:proofErr w:type="spellStart"/>
-      <w:r>
-        <w:rPr>
-          <w:sz w:val="24"/>
-          <w:szCs w:val="24"/>
-        </w:rPr>
-        <w:t>cụ</w:t>
-      </w:r>
-      <w:proofErr w:type="spellEnd"/>
-      <w:r>
-        <w:rPr>
-          <w:sz w:val="24"/>
-          <w:szCs w:val="24"/>
-        </w:rPr>
-        <w:t xml:space="preserve"> </w:t>
-      </w:r>
-      <w:proofErr w:type="spellStart"/>
-      <w:r>
-        <w:rPr>
-          <w:sz w:val="24"/>
-          <w:szCs w:val="24"/>
-        </w:rPr>
-        <w:t>phân</w:t>
-      </w:r>
-      <w:proofErr w:type="spellEnd"/>
-      <w:r>
-        <w:rPr>
-          <w:sz w:val="24"/>
-          <w:szCs w:val="24"/>
-        </w:rPr>
-        <w:t xml:space="preserve"> </w:t>
-      </w:r>
-      <w:proofErr w:type="spellStart"/>
-      <w:r>
-        <w:rPr>
-          <w:sz w:val="24"/>
-          <w:szCs w:val="24"/>
-        </w:rPr>
-        <w:t>tích</w:t>
-      </w:r>
-      <w:proofErr w:type="spellEnd"/>
-      <w:r>
-        <w:rPr>
-          <w:sz w:val="24"/>
-          <w:szCs w:val="24"/>
-        </w:rPr>
-        <w:t xml:space="preserve"> code</w:t>
-      </w:r>
-      <w:r>
-        <w:rPr>
-          <w:sz w:val="24"/>
-          <w:szCs w:val="24"/>
-        </w:rPr>
-        <w:t>,</w:t>
-      </w:r>
-      <w:r>
-        <w:rPr>
-          <w:sz w:val="24"/>
-          <w:szCs w:val="24"/>
-        </w:rPr>
-        <w:t xml:space="preserve"> </w:t>
-      </w:r>
-      <w:proofErr w:type="spellStart"/>
-      <w:r>
-        <w:rPr>
-          <w:sz w:val="24"/>
-          <w:szCs w:val="24"/>
-        </w:rPr>
-        <w:t>xuất</w:t>
-      </w:r>
-      <w:proofErr w:type="spellEnd"/>
-      <w:r>
-        <w:rPr>
-          <w:sz w:val="24"/>
-          <w:szCs w:val="24"/>
-        </w:rPr>
-        <w:t xml:space="preserve"> ra </w:t>
-      </w:r>
-      <w:r>
-        <w:rPr>
-          <w:sz w:val="24"/>
-          <w:szCs w:val="24"/>
-        </w:rPr>
-        <w:t>3</w:t>
-      </w:r>
-      <w:r>
-        <w:rPr>
-          <w:sz w:val="24"/>
-          <w:szCs w:val="24"/>
-        </w:rPr>
-        <w:t xml:space="preserve"> </w:t>
-      </w:r>
-      <w:proofErr w:type="spellStart"/>
-      <w:r>
-        <w:rPr>
-          <w:sz w:val="24"/>
-          <w:szCs w:val="24"/>
-        </w:rPr>
-        <w:t>thông</w:t>
-      </w:r>
-      <w:proofErr w:type="spellEnd"/>
-      <w:r>
-        <w:rPr>
-          <w:sz w:val="24"/>
-          <w:szCs w:val="24"/>
-        </w:rPr>
-        <w:t xml:space="preserve"> </w:t>
-      </w:r>
-      <w:proofErr w:type="spellStart"/>
-      <w:r>
-        <w:rPr>
-          <w:sz w:val="24"/>
-          <w:szCs w:val="24"/>
-        </w:rPr>
-        <w:t>kê</w:t>
-      </w:r>
-      <w:proofErr w:type="spellEnd"/>
-      <w:r>
-        <w:rPr>
-          <w:sz w:val="24"/>
-          <w:szCs w:val="24"/>
-        </w:rPr>
-        <w:t xml:space="preserve">. </w:t>
-      </w:r>
-      <w:proofErr w:type="spellStart"/>
-      <w:r>
-        <w:rPr>
-          <w:sz w:val="24"/>
-          <w:szCs w:val="24"/>
-        </w:rPr>
-        <w:t>Gợi</w:t>
-      </w:r>
-      <w:proofErr w:type="spellEnd"/>
-      <w:r>
-        <w:rPr>
-          <w:sz w:val="24"/>
-          <w:szCs w:val="24"/>
-        </w:rPr>
-        <w:t xml:space="preserve"> ý</w:t>
-      </w:r>
-      <w:r>
-        <w:rPr>
-          <w:sz w:val="24"/>
-          <w:szCs w:val="24"/>
-        </w:rPr>
-        <w:t xml:space="preserve"> </w:t>
+      <w:r>
+        <w:tab/>
+      </w:r>
+      <w:proofErr w:type="spellStart"/>
+      <w:r>
+        <w:t>Nguyễn</w:t>
+      </w:r>
+      <w:proofErr w:type="spellEnd"/>
+      <w:r>
+        <w:t xml:space="preserve"> </w:t>
+      </w:r>
+      <w:proofErr w:type="spellStart"/>
+      <w:r>
+        <w:t>Mạnh</w:t>
+      </w:r>
+      <w:proofErr w:type="spellEnd"/>
+      <w:r>
+        <w:t xml:space="preserve"> </w:t>
+      </w:r>
+      <w:proofErr w:type="spellStart"/>
+      <w:r>
+        <w:t>Duy</w:t>
+      </w:r>
+      <w:proofErr w:type="spellEnd"/>
+      <w:r>
+        <w:t>: 14</w:t>
       </w:r>
     </w:p>
     <w:p>
-      <w:pPr>
-        <w:pStyle w:val="ListParagraph"/>
-        <w:numPr>
-          <w:ilvl w:val="0"/>
-          <w:numId w:val="37"/>
-        </w:numPr>
-        <w:rPr>
-          <w:sz w:val="24"/>
-          <w:szCs w:val="24"/>
-        </w:rPr>
-      </w:pPr>
-      <w:proofErr w:type="spellStart"/>
-      <w:r>
-        <w:rPr>
-          <w:sz w:val="24"/>
-          <w:szCs w:val="24"/>
-        </w:rPr>
-        <w:t>Số</w:t>
-      </w:r>
-      <w:proofErr w:type="spellEnd"/>
-      <w:r>
-        <w:rPr>
-          <w:sz w:val="24"/>
-          <w:szCs w:val="24"/>
-        </w:rPr>
-        <w:t xml:space="preserve"> commit </w:t>
-      </w:r>
-      <w:proofErr w:type="spellStart"/>
-      <w:r>
-        <w:rPr>
-          <w:sz w:val="24"/>
-          <w:szCs w:val="24"/>
-        </w:rPr>
-        <w:t>của</w:t>
-      </w:r>
-      <w:proofErr w:type="spellEnd"/>
-      <w:r>
-        <w:rPr>
-          <w:sz w:val="24"/>
-          <w:szCs w:val="24"/>
-        </w:rPr>
-        <w:t xml:space="preserve"> </w:t>
-      </w:r>
-      <w:proofErr w:type="spellStart"/>
-      <w:r>
-        <w:rPr>
-          <w:sz w:val="24"/>
-          <w:szCs w:val="24"/>
-        </w:rPr>
-        <w:t>mỗi</w:t>
-      </w:r>
-      <w:proofErr w:type="spellEnd"/>
-      <w:r>
-        <w:rPr>
-          <w:sz w:val="24"/>
-          <w:szCs w:val="24"/>
-        </w:rPr>
-        <w:t xml:space="preserve"> </w:t>
-      </w:r>
-      <w:proofErr w:type="spellStart"/>
-      <w:r>
-        <w:rPr>
-          <w:sz w:val="24"/>
-          <w:szCs w:val="24"/>
-        </w:rPr>
-        <w:t>người</w:t>
-      </w:r>
-      <w:proofErr w:type="spellEnd"/>
+      <w:r>
+        <w:tab/>
+      </w:r>
+      <w:proofErr w:type="spellStart"/>
+      <w:r>
+        <w:t>Nguyễn</w:t>
+      </w:r>
+      <w:proofErr w:type="spellEnd"/>
+      <w:r>
+        <w:t xml:space="preserve"> </w:t>
+      </w:r>
+      <w:proofErr w:type="spellStart"/>
+      <w:r>
+        <w:t>Đức</w:t>
+      </w:r>
+      <w:proofErr w:type="spellEnd"/>
+      <w:r>
+        <w:t xml:space="preserve"> Long: 11</w:t>
+      </w:r>
     </w:p>
     <w:p>
-      <w:pPr>
-        <w:pStyle w:val="ListParagraph"/>
-        <w:numPr>
-          <w:ilvl w:val="0"/>
-          <w:numId w:val="37"/>
-        </w:numPr>
-        <w:rPr>
-          <w:sz w:val="24"/>
-          <w:szCs w:val="24"/>
-        </w:rPr>
-      </w:pPr>
-      <w:proofErr w:type="spellStart"/>
-      <w:r>
-        <w:rPr>
-          <w:sz w:val="24"/>
-          <w:szCs w:val="24"/>
-        </w:rPr>
-        <w:t>Phân</w:t>
-      </w:r>
-      <w:proofErr w:type="spellEnd"/>
-      <w:r>
-        <w:rPr>
-          <w:sz w:val="24"/>
-          <w:szCs w:val="24"/>
-        </w:rPr>
-        <w:t xml:space="preserve"> </w:t>
-      </w:r>
-      <w:proofErr w:type="spellStart"/>
-      <w:r>
-        <w:rPr>
-          <w:sz w:val="24"/>
-          <w:szCs w:val="24"/>
-        </w:rPr>
-        <w:t>bố</w:t>
-      </w:r>
-      <w:proofErr w:type="spellEnd"/>
-      <w:r>
-        <w:rPr>
-          <w:sz w:val="24"/>
-          <w:szCs w:val="24"/>
-        </w:rPr>
-        <w:t xml:space="preserve"> commit </w:t>
-      </w:r>
-      <w:proofErr w:type="spellStart"/>
-      <w:r>
-        <w:rPr>
-          <w:sz w:val="24"/>
-          <w:szCs w:val="24"/>
-        </w:rPr>
-        <w:t>của</w:t>
-      </w:r>
-      <w:proofErr w:type="spellEnd"/>
-      <w:r>
-        <w:rPr>
-          <w:sz w:val="24"/>
-          <w:szCs w:val="24"/>
-        </w:rPr>
-        <w:t xml:space="preserve"> </w:t>
-      </w:r>
-      <w:proofErr w:type="spellStart"/>
-      <w:r>
-        <w:rPr>
-          <w:sz w:val="24"/>
-          <w:szCs w:val="24"/>
-        </w:rPr>
-        <w:t>dự</w:t>
-      </w:r>
-      <w:proofErr w:type="spellEnd"/>
-      <w:r>
-        <w:rPr>
-          <w:sz w:val="24"/>
-          <w:szCs w:val="24"/>
-        </w:rPr>
-        <w:t xml:space="preserve"> </w:t>
-      </w:r>
-      <w:proofErr w:type="spellStart"/>
-      <w:r>
-        <w:rPr>
-          <w:sz w:val="24"/>
-          <w:szCs w:val="24"/>
-        </w:rPr>
-        <w:t>án</w:t>
-      </w:r>
-      <w:proofErr w:type="spellEnd"/>
-      <w:r>
-        <w:rPr>
-          <w:sz w:val="24"/>
-          <w:szCs w:val="24"/>
-        </w:rPr>
-        <w:t xml:space="preserve"> (</w:t>
-      </w:r>
-      <w:proofErr w:type="spellStart"/>
-      <w:r>
-        <w:rPr>
-          <w:sz w:val="24"/>
-          <w:szCs w:val="24"/>
-        </w:rPr>
-        <w:t>sáng</w:t>
-      </w:r>
-      <w:proofErr w:type="spellEnd"/>
-      <w:r>
-        <w:rPr>
-          <w:sz w:val="24"/>
-          <w:szCs w:val="24"/>
-        </w:rPr>
-        <w:t xml:space="preserve"> </w:t>
-      </w:r>
-      <w:proofErr w:type="spellStart"/>
-      <w:r>
-        <w:rPr>
-          <w:sz w:val="24"/>
-          <w:szCs w:val="24"/>
-        </w:rPr>
-        <w:t>chiều</w:t>
-      </w:r>
-      <w:proofErr w:type="spellEnd"/>
-      <w:r>
-        <w:rPr>
-          <w:sz w:val="24"/>
-          <w:szCs w:val="24"/>
-        </w:rPr>
-        <w:t xml:space="preserve"> </w:t>
-      </w:r>
-      <w:proofErr w:type="spellStart"/>
-      <w:r>
-        <w:rPr>
-          <w:sz w:val="24"/>
-          <w:szCs w:val="24"/>
-        </w:rPr>
-        <w:t>đêm</w:t>
-      </w:r>
-      <w:proofErr w:type="spellEnd"/>
-      <w:r>
-        <w:rPr>
-          <w:sz w:val="24"/>
-          <w:szCs w:val="24"/>
-        </w:rPr>
-        <w:t>…)</w:t>
+      <w:r>
+        <w:tab/>
+      </w:r>
+      <w:proofErr w:type="spellStart"/>
+      <w:r>
+        <w:t>Nguyễn</w:t>
+      </w:r>
+      <w:proofErr w:type="spellEnd"/>
+      <w:r>
+        <w:t xml:space="preserve"> </w:t>
+      </w:r>
+      <w:proofErr w:type="spellStart"/>
+      <w:r>
+        <w:t>Trần</w:t>
+      </w:r>
+      <w:proofErr w:type="spellEnd"/>
+      <w:r>
+        <w:t xml:space="preserve"> </w:t>
+      </w:r>
+      <w:proofErr w:type="spellStart"/>
+      <w:r>
+        <w:t>Bảo</w:t>
+      </w:r>
+      <w:proofErr w:type="spellEnd"/>
+      <w:r>
+        <w:t xml:space="preserve"> </w:t>
+      </w:r>
+      <w:proofErr w:type="spellStart"/>
+      <w:r>
+        <w:t>Danh</w:t>
+      </w:r>
+      <w:proofErr w:type="spellEnd"/>
+      <w:r>
+        <w:t xml:space="preserve">: </w:t>
       </w:r>
     </w:p>
     <w:p>
-      <w:pPr>
-        <w:pStyle w:val="ListParagraph"/>
-        <w:numPr>
-          <w:ilvl w:val="0"/>
-          <w:numId w:val="37"/>
-        </w:numPr>
-        <w:rPr>
-          <w:sz w:val="24"/>
-          <w:szCs w:val="24"/>
-        </w:rPr>
-      </w:pPr>
-      <w:proofErr w:type="spellStart"/>
-      <w:r>
-        <w:rPr>
-          <w:sz w:val="24"/>
-          <w:szCs w:val="24"/>
-        </w:rPr>
-        <w:t>Số</w:t>
-      </w:r>
-      <w:proofErr w:type="spellEnd"/>
-      <w:r>
-        <w:rPr>
-          <w:sz w:val="24"/>
-          <w:szCs w:val="24"/>
-        </w:rPr>
-        <w:t xml:space="preserve"> </w:t>
-      </w:r>
-      <w:proofErr w:type="spellStart"/>
-      <w:r>
-        <w:rPr>
-          <w:sz w:val="24"/>
-          <w:szCs w:val="24"/>
-        </w:rPr>
-        <w:t>dòng</w:t>
-      </w:r>
-      <w:proofErr w:type="spellEnd"/>
-      <w:r>
-        <w:rPr>
-          <w:sz w:val="24"/>
-          <w:szCs w:val="24"/>
-        </w:rPr>
-        <w:t xml:space="preserve"> </w:t>
-      </w:r>
-      <w:proofErr w:type="spellStart"/>
-      <w:r>
-        <w:rPr>
-          <w:sz w:val="24"/>
-          <w:szCs w:val="24"/>
-        </w:rPr>
-        <w:t>lệnh</w:t>
-      </w:r>
-      <w:proofErr w:type="spellEnd"/>
-      <w:r>
-        <w:rPr>
-          <w:sz w:val="24"/>
-          <w:szCs w:val="24"/>
-        </w:rPr>
-        <w:t xml:space="preserve"> </w:t>
-      </w:r>
-      <w:proofErr w:type="spellStart"/>
-      <w:r>
-        <w:rPr>
-          <w:sz w:val="24"/>
-          <w:szCs w:val="24"/>
-        </w:rPr>
-        <w:t>bị</w:t>
-      </w:r>
-      <w:proofErr w:type="spellEnd"/>
-      <w:r>
-        <w:rPr>
-          <w:sz w:val="24"/>
-          <w:szCs w:val="24"/>
-        </w:rPr>
-        <w:t xml:space="preserve"> </w:t>
-      </w:r>
-      <w:proofErr w:type="spellStart"/>
-      <w:r>
-        <w:rPr>
-          <w:sz w:val="24"/>
-          <w:szCs w:val="24"/>
-        </w:rPr>
-        <w:t>thay</w:t>
-      </w:r>
-      <w:proofErr w:type="spellEnd"/>
-      <w:r>
-        <w:rPr>
-          <w:sz w:val="24"/>
-          <w:szCs w:val="24"/>
-        </w:rPr>
-        <w:t xml:space="preserve"> </w:t>
-      </w:r>
-      <w:proofErr w:type="spellStart"/>
-      <w:r>
-        <w:rPr>
-          <w:sz w:val="24"/>
-          <w:szCs w:val="24"/>
-        </w:rPr>
-        <w:t>đổi</w:t>
+      <w:r>
+        <w:t xml:space="preserve">2, </w:t>
+      </w:r>
+      <w:proofErr w:type="spellStart"/>
+      <w:r>
+        <w:t>Phân</w:t>
+      </w:r>
+      <w:proofErr w:type="spellEnd"/>
+      <w:r>
+        <w:t xml:space="preserve"> </w:t>
+      </w:r>
+      <w:proofErr w:type="spellStart"/>
+      <w:r>
+        <w:t>bô</w:t>
+      </w:r>
+      <w:proofErr w:type="spellEnd"/>
+      <w:r>
+        <w:t xml:space="preserve">́ commit </w:t>
+      </w:r>
+      <w:proofErr w:type="spellStart"/>
+      <w:r>
+        <w:t>của</w:t>
+      </w:r>
+      <w:proofErr w:type="spellEnd"/>
+      <w:r>
+        <w:t xml:space="preserve"> </w:t>
+      </w:r>
+      <w:proofErr w:type="spellStart"/>
+      <w:r>
+        <w:t>dư</w:t>
+      </w:r>
+      <w:proofErr w:type="spellEnd"/>
+      <w:r>
+        <w:t xml:space="preserve">̣ </w:t>
+      </w:r>
+      <w:proofErr w:type="spellStart"/>
+      <w:r>
+        <w:t>án</w:t>
       </w:r>
       <w:proofErr w:type="spellEnd"/>
     </w:p>
     <w:p>
-      <w:pPr>
-        <w:pStyle w:val="ListParagraph"/>
-        <w:numPr>
-          <w:ilvl w:val="0"/>
-          <w:numId w:val="37"/>
-        </w:numPr>
-        <w:rPr>
-          <w:sz w:val="24"/>
-          <w:szCs w:val="24"/>
-        </w:rPr>
-      </w:pPr>
-      <w:proofErr w:type="spellStart"/>
-      <w:r>
-        <w:rPr>
-          <w:sz w:val="24"/>
-          <w:szCs w:val="24"/>
-        </w:rPr>
-        <w:t>Sơ</w:t>
-      </w:r>
-      <w:proofErr w:type="spellEnd"/>
-      <w:r>
-        <w:rPr>
-          <w:sz w:val="24"/>
-          <w:szCs w:val="24"/>
-        </w:rPr>
-        <w:t xml:space="preserve"> </w:t>
-      </w:r>
-      <w:proofErr w:type="spellStart"/>
-      <w:r>
-        <w:rPr>
-          <w:sz w:val="24"/>
-          <w:szCs w:val="24"/>
-        </w:rPr>
-        <w:t>đồ</w:t>
-      </w:r>
-      <w:proofErr w:type="spellEnd"/>
-      <w:r>
-        <w:rPr>
-          <w:sz w:val="24"/>
-          <w:szCs w:val="24"/>
-        </w:rPr>
-        <w:t xml:space="preserve"> </w:t>
-      </w:r>
-      <w:proofErr w:type="spellStart"/>
-      <w:r>
-        <w:rPr>
-          <w:sz w:val="24"/>
-          <w:szCs w:val="24"/>
-        </w:rPr>
-        <w:t>các</w:t>
-      </w:r>
-      <w:proofErr w:type="spellEnd"/>
-      <w:r>
-        <w:rPr>
-          <w:sz w:val="24"/>
-          <w:szCs w:val="24"/>
-        </w:rPr>
-        <w:t xml:space="preserve"> branch </w:t>
-      </w:r>
-      <w:proofErr w:type="spellStart"/>
-      <w:r>
-        <w:rPr>
-          <w:sz w:val="24"/>
-          <w:szCs w:val="24"/>
-        </w:rPr>
-        <w:t>được</w:t>
-      </w:r>
-      <w:proofErr w:type="spellEnd"/>
-      <w:r>
-        <w:rPr>
-          <w:sz w:val="24"/>
-          <w:szCs w:val="24"/>
-        </w:rPr>
-        <w:t xml:space="preserve"> </w:t>
-      </w:r>
-      <w:proofErr w:type="spellStart"/>
-      <w:r>
-        <w:rPr>
-          <w:sz w:val="24"/>
-          <w:szCs w:val="24"/>
-        </w:rPr>
-        <w:t>tạo</w:t>
-      </w:r>
-      <w:proofErr w:type="spellEnd"/>
-      <w:r>
-        <w:rPr>
-          <w:sz w:val="24"/>
-          <w:szCs w:val="24"/>
-        </w:rPr>
-        <w:t xml:space="preserve"> ra</w:t>
-      </w:r>
-    </w:p>
-    <w:p>
-      <w:pPr>
-        <w:pStyle w:val="ListParagraph"/>
-        <w:numPr>
-          <w:ilvl w:val="0"/>
-          <w:numId w:val="37"/>
-        </w:numPr>
-        <w:rPr>
-          <w:sz w:val="24"/>
-          <w:szCs w:val="24"/>
-        </w:rPr>
-      </w:pPr>
-      <w:proofErr w:type="spellStart"/>
-      <w:r>
-        <w:rPr>
-          <w:sz w:val="24"/>
-          <w:szCs w:val="24"/>
-        </w:rPr>
-        <w:t>Số</w:t>
-      </w:r>
-      <w:proofErr w:type="spellEnd"/>
-      <w:r>
-        <w:rPr>
-          <w:sz w:val="24"/>
-          <w:szCs w:val="24"/>
-        </w:rPr>
-        <w:t xml:space="preserve"> </w:t>
-      </w:r>
-      <w:proofErr w:type="spellStart"/>
-      <w:r>
-        <w:rPr>
-          <w:sz w:val="24"/>
-          <w:szCs w:val="24"/>
-        </w:rPr>
-        <w:t>dòng</w:t>
-      </w:r>
-      <w:proofErr w:type="spellEnd"/>
-      <w:r>
-        <w:rPr>
-          <w:sz w:val="24"/>
-          <w:szCs w:val="24"/>
-        </w:rPr>
-        <w:t xml:space="preserve"> </w:t>
-      </w:r>
-      <w:proofErr w:type="spellStart"/>
-      <w:r>
-        <w:rPr>
-          <w:sz w:val="24"/>
-          <w:szCs w:val="24"/>
-        </w:rPr>
-        <w:t>lệnh</w:t>
-      </w:r>
-      <w:proofErr w:type="spellEnd"/>
-      <w:r>
-        <w:rPr>
-          <w:sz w:val="24"/>
-          <w:szCs w:val="24"/>
-        </w:rPr>
-        <w:t xml:space="preserve"> </w:t>
-      </w:r>
-      <w:proofErr w:type="spellStart"/>
-      <w:r>
-        <w:rPr>
-          <w:sz w:val="24"/>
-          <w:szCs w:val="24"/>
-        </w:rPr>
-        <w:t>của</w:t>
-      </w:r>
-      <w:proofErr w:type="spellEnd"/>
-      <w:r>
-        <w:rPr>
-          <w:sz w:val="24"/>
-          <w:szCs w:val="24"/>
-        </w:rPr>
-        <w:t xml:space="preserve"> </w:t>
-      </w:r>
-      <w:proofErr w:type="spellStart"/>
-      <w:r>
-        <w:rPr>
-          <w:sz w:val="24"/>
-          <w:szCs w:val="24"/>
-        </w:rPr>
-        <w:t>dự</w:t>
-      </w:r>
-      <w:proofErr w:type="spellEnd"/>
-      <w:r>
-        <w:rPr>
-          <w:sz w:val="24"/>
-          <w:szCs w:val="24"/>
-        </w:rPr>
-        <w:t xml:space="preserve"> </w:t>
-      </w:r>
-      <w:proofErr w:type="spellStart"/>
-      <w:r>
-        <w:rPr>
-          <w:sz w:val="24"/>
-          <w:szCs w:val="24"/>
-        </w:rPr>
-        <w:t>án</w:t>
-      </w:r>
-      <w:proofErr w:type="spellEnd"/>
+      <w:r>
+        <w:tab/>
+      </w:r>
+      <w:bookmarkStart w:id="30" w:name="_GoBack"/>
+      <w:bookmarkEnd w:id="30"/>
     </w:p>
     <w:p>
       <w:pPr>
@@ -40916,7 +40168,7 @@
                                   </pic:cNvPicPr>
                                 </pic:nvPicPr>
                                 <pic:blipFill>
-                                  <a:blip r:embed="rId1">
+                                  <a:blip r:embed="rId2">
                                     <a:extLst>
                                       <a:ext uri="{28A0092B-C50C-407E-A947-70E740481C1C}">
                                         <a14:useLocalDpi xmlns:a14="http://schemas.microsoft.com/office/drawing/2010/main" val="0"/>
@@ -46850,7 +46102,7 @@
 </file>
 
 <file path=customXml/itemProps1.xml><?xml version="1.0" encoding="utf-8"?>
-<ds:datastoreItem xmlns:ds="http://schemas.openxmlformats.org/officeDocument/2006/customXml" ds:itemID="{DD0B161B-59A6-4756-8F95-B3FD6547FFB0}">
+<ds:datastoreItem xmlns:ds="http://schemas.openxmlformats.org/officeDocument/2006/customXml" ds:itemID="{80B7CC9A-6C11-482F-A9AC-71C855CDFE17}">
   <ds:schemaRefs>
     <ds:schemaRef ds:uri="http://schemas.openxmlformats.org/officeDocument/2006/bibliography"/>
   </ds:schemaRefs>

</xml_diff>

<commit_message>
Sua mot it phan 10
</commit_message>
<xml_diff>
--- a/docs/bao-cao.docx
+++ b/docs/bao-cao.docx
@@ -38828,16 +38828,7 @@
           <w:sz w:val="24"/>
           <w:szCs w:val="24"/>
         </w:rPr>
-        <w:t xml:space="preserve"> L</w:t>
-      </w:r>
-      <w:bookmarkStart w:id="30" w:name="_GoBack"/>
-      <w:bookmarkEnd w:id="30"/>
-      <w:r>
-        <w:rPr>
-          <w:sz w:val="24"/>
-          <w:szCs w:val="24"/>
-        </w:rPr>
-        <w:t>ong: 11</w:t>
+        <w:t xml:space="preserve"> Long: 11</w:t>
       </w:r>
     </w:p>
     <w:p>
@@ -38918,6 +38909,15 @@
         </w:rPr>
         <w:t xml:space="preserve">: </w:t>
       </w:r>
+      <w:r>
+        <w:rPr>
+          <w:sz w:val="24"/>
+          <w:szCs w:val="24"/>
+        </w:rPr>
+        <w:t>5</w:t>
+      </w:r>
+      <w:bookmarkStart w:id="30" w:name="_GoBack"/>
+      <w:bookmarkEnd w:id="30"/>
     </w:p>
     <w:p>
       <w:pPr>
@@ -45976,7 +45976,7 @@
 </file>
 
 <file path=customXml/itemProps1.xml><?xml version="1.0" encoding="utf-8"?>
-<ds:datastoreItem xmlns:ds="http://schemas.openxmlformats.org/officeDocument/2006/customXml" ds:itemID="{36756A9E-E2CE-4C58-B273-88C1FC6B0B2F}">
+<ds:datastoreItem xmlns:ds="http://schemas.openxmlformats.org/officeDocument/2006/customXml" ds:itemID="{3A874552-E31C-44B6-8386-FE9A4DD61310}">
   <ds:schemaRefs>
     <ds:schemaRef ds:uri="http://schemas.openxmlformats.org/officeDocument/2006/bibliography"/>
   </ds:schemaRefs>

</xml_diff>